<commit_message>
prise en compte des commentaires de M Guerrier
</commit_message>
<xml_diff>
--- a/LaTech/cover_page.docx
+++ b/LaTech/cover_page.docx
@@ -38,7 +38,7 @@
           <w:sz w:val="20"/>
         </w:rPr>
         <w:drawing>
-          <wp:anchor behindDoc="1" distT="0" distB="0" distL="0" distR="0" simplePos="0" locked="0" layoutInCell="1" allowOverlap="1" relativeHeight="6">
+          <wp:anchor behindDoc="1" distT="0" distB="0" distL="0" distR="0" simplePos="0" locked="0" layoutInCell="1" allowOverlap="1" relativeHeight="5">
             <wp:simplePos x="0" y="0"/>
             <wp:positionH relativeFrom="column">
               <wp:posOffset>101600</wp:posOffset>
@@ -137,7 +137,7 @@
           <w:sz w:val="20"/>
         </w:rPr>
         <w:drawing>
-          <wp:anchor behindDoc="0" distT="0" distB="0" distL="0" distR="0" simplePos="0" locked="0" layoutInCell="1" allowOverlap="1" relativeHeight="8">
+          <wp:anchor behindDoc="0" distT="0" distB="0" distL="0" distR="0" simplePos="0" locked="0" layoutInCell="1" allowOverlap="1" relativeHeight="7">
             <wp:simplePos x="0" y="0"/>
             <wp:positionH relativeFrom="column">
               <wp:posOffset>4516120</wp:posOffset>
@@ -382,7 +382,7 @@
         <mc:AlternateContent>
           <mc:Choice Requires="wps">
             <w:drawing>
-              <wp:anchor behindDoc="0" distT="0" distB="0" distL="0" distR="0" simplePos="0" locked="0" layoutInCell="1" allowOverlap="1" relativeHeight="7">
+              <wp:anchor behindDoc="0" distT="0" distB="0" distL="0" distR="0" simplePos="0" locked="0" layoutInCell="1" allowOverlap="1" relativeHeight="6">
                 <wp:simplePos x="0" y="0"/>
                 <wp:positionH relativeFrom="column">
                   <wp:posOffset>185420</wp:posOffset>
@@ -390,7 +390,7 @@
                 <wp:positionV relativeFrom="paragraph">
                   <wp:posOffset>48260</wp:posOffset>
                 </wp:positionV>
-                <wp:extent cx="3087370" cy="170180"/>
+                <wp:extent cx="3088005" cy="170180"/>
                 <wp:effectExtent l="0" t="0" r="0" b="0"/>
                 <wp:wrapNone/>
                 <wp:docPr id="3" name="Shape1"/>
@@ -401,7 +401,7 @@
                       <wps:spPr>
                         <a:xfrm>
                           <a:off x="0" y="0"/>
-                          <a:ext cx="3086640" cy="169560"/>
+                          <a:ext cx="3087360" cy="169560"/>
                         </a:xfrm>
                         <a:prstGeom prst="rect">
                           <a:avLst/>
@@ -422,50 +422,17 @@
                           <w:p>
                             <w:pPr>
                               <w:pStyle w:val="FrameContents"/>
-                              <w:overflowPunct w:val="true"/>
-                              <w:rPr/>
+                              <w:overflowPunct w:val="false"/>
+                              <w:rPr>
+                                <w:color w:val="000000"/>
+                              </w:rPr>
                             </w:pPr>
                             <w:r>
                               <w:rPr>
                                 <w:rFonts w:eastAsia="Calibri" w:cs="Vrinda" w:ascii="Calibri" w:hAnsi="Calibri"/>
+                                <w:color w:val="000000"/>
                               </w:rPr>
-                              <w:t xml:space="preserve">U N I V E R S I T </w:t>
-                            </w:r>
-                            <w:r>
-                              <w:rPr>
-                                <w:rFonts w:eastAsia="Calibri" w:cs="Vrinda" w:ascii="Calibri" w:hAnsi="Calibri"/>
-                              </w:rPr>
-                              <w:t>É</w:t>
-                            </w:r>
-                            <w:r>
-                              <w:rPr>
-                                <w:rFonts w:eastAsia="Calibri" w:cs="Vrinda" w:ascii="Calibri" w:hAnsi="Calibri"/>
-                              </w:rPr>
-                              <w:t xml:space="preserve">    D ’ </w:t>
-                            </w:r>
-                            <w:r>
-                              <w:rPr>
-                                <w:rFonts w:eastAsia="Calibri" w:cs="Vrinda" w:ascii="Calibri" w:hAnsi="Calibri"/>
-                              </w:rPr>
-                              <w:t>É</w:t>
-                            </w:r>
-                            <w:r>
-                              <w:rPr>
-                                <w:rFonts w:eastAsia="Calibri" w:cs="Vrinda" w:ascii="Calibri" w:hAnsi="Calibri"/>
-                              </w:rPr>
-                              <w:t xml:space="preserve"> T A T    D ‘ H A </w:t>
-                            </w:r>
-                            <w:r>
-                              <w:rPr>
-                                <w:rFonts w:eastAsia="Calibri" w:cs="Vrinda" w:ascii="Calibri" w:hAnsi="Calibri"/>
-                              </w:rPr>
-                              <w:t>Ï</w:t>
-                            </w:r>
-                            <w:r>
-                              <w:rPr>
-                                <w:rFonts w:eastAsia="Calibri" w:cs="Vrinda" w:ascii="Calibri" w:hAnsi="Calibri"/>
-                              </w:rPr>
-                              <w:t xml:space="preserve"> T I</w:t>
+                              <w:t>U N I V E R S I T É    D ’ É T A T    D ‘ H A Ï T I</w:t>
                             </w:r>
                           </w:p>
                         </w:txbxContent>
@@ -481,7 +448,7 @@
           </mc:Choice>
           <mc:Fallback>
             <w:pict>
-              <v:rect id="shape_0" ID="Shape1" stroked="f" style="position:absolute;margin-left:14.6pt;margin-top:3.8pt;width:243pt;height:13.3pt">
+              <v:rect id="shape_0" ID="Shape1" stroked="f" style="position:absolute;margin-left:14.6pt;margin-top:3.8pt;width:243.05pt;height:13.3pt">
                 <w10:wrap type="square"/>
                 <v:fill o:detectmouseclick="t" on="false"/>
                 <v:stroke color="#3465a4" joinstyle="round" endcap="flat"/>
@@ -490,50 +457,17 @@
                     <w:p>
                       <w:pPr>
                         <w:pStyle w:val="FrameContents"/>
-                        <w:overflowPunct w:val="true"/>
-                        <w:rPr/>
+                        <w:overflowPunct w:val="false"/>
+                        <w:rPr>
+                          <w:color w:val="000000"/>
+                        </w:rPr>
                       </w:pPr>
                       <w:r>
                         <w:rPr>
                           <w:rFonts w:eastAsia="Calibri" w:cs="Vrinda" w:ascii="Calibri" w:hAnsi="Calibri"/>
+                          <w:color w:val="000000"/>
                         </w:rPr>
-                        <w:t xml:space="preserve">U N I V E R S I T </w:t>
-                      </w:r>
-                      <w:r>
-                        <w:rPr>
-                          <w:rFonts w:eastAsia="Calibri" w:cs="Vrinda" w:ascii="Calibri" w:hAnsi="Calibri"/>
-                        </w:rPr>
-                        <w:t>É</w:t>
-                      </w:r>
-                      <w:r>
-                        <w:rPr>
-                          <w:rFonts w:eastAsia="Calibri" w:cs="Vrinda" w:ascii="Calibri" w:hAnsi="Calibri"/>
-                        </w:rPr>
-                        <w:t xml:space="preserve">    D ’ </w:t>
-                      </w:r>
-                      <w:r>
-                        <w:rPr>
-                          <w:rFonts w:eastAsia="Calibri" w:cs="Vrinda" w:ascii="Calibri" w:hAnsi="Calibri"/>
-                        </w:rPr>
-                        <w:t>É</w:t>
-                      </w:r>
-                      <w:r>
-                        <w:rPr>
-                          <w:rFonts w:eastAsia="Calibri" w:cs="Vrinda" w:ascii="Calibri" w:hAnsi="Calibri"/>
-                        </w:rPr>
-                        <w:t xml:space="preserve"> T A T    D ‘ H A </w:t>
-                      </w:r>
-                      <w:r>
-                        <w:rPr>
-                          <w:rFonts w:eastAsia="Calibri" w:cs="Vrinda" w:ascii="Calibri" w:hAnsi="Calibri"/>
-                        </w:rPr>
-                        <w:t>Ï</w:t>
-                      </w:r>
-                      <w:r>
-                        <w:rPr>
-                          <w:rFonts w:eastAsia="Calibri" w:cs="Vrinda" w:ascii="Calibri" w:hAnsi="Calibri"/>
-                        </w:rPr>
-                        <w:t xml:space="preserve"> T I</w:t>
+                        <w:t>U N I V E R S I T É    D ’ É T A T    D ‘ H A Ï T I</w:t>
                       </w:r>
                     </w:p>
                   </w:txbxContent>
@@ -543,7 +477,7 @@
           </mc:Fallback>
         </mc:AlternateContent>
         <w:drawing>
-          <wp:anchor behindDoc="0" distT="0" distB="0" distL="0" distR="0" simplePos="0" locked="0" layoutInCell="1" allowOverlap="1" relativeHeight="5">
+          <wp:anchor behindDoc="0" distT="0" distB="0" distL="0" distR="0" simplePos="0" locked="0" layoutInCell="1" allowOverlap="1" relativeHeight="4">
             <wp:simplePos x="0" y="0"/>
             <wp:positionH relativeFrom="column">
               <wp:posOffset>97155</wp:posOffset>
@@ -676,7 +610,7 @@
         <mc:AlternateContent>
           <mc:Choice Requires="wps">
             <w:drawing>
-              <wp:anchor behindDoc="0" distT="0" distB="0" distL="0" distR="0" simplePos="0" locked="0" layoutInCell="1" allowOverlap="1" relativeHeight="3" wp14:anchorId="07B569CD">
+              <wp:anchor behindDoc="0" distT="0" distB="0" distL="0" distR="0" simplePos="0" locked="0" layoutInCell="1" allowOverlap="1" relativeHeight="2" wp14:anchorId="07B569CD">
                 <wp:simplePos x="0" y="0"/>
                 <wp:positionH relativeFrom="page">
                   <wp:posOffset>693420</wp:posOffset>
@@ -684,7 +618,7 @@
                 <wp:positionV relativeFrom="paragraph">
                   <wp:posOffset>187960</wp:posOffset>
                 </wp:positionV>
-                <wp:extent cx="2905760" cy="1270"/>
+                <wp:extent cx="2906395" cy="1270"/>
                 <wp:effectExtent l="7620" t="17145" r="21590" b="20955"/>
                 <wp:wrapTopAndBottom/>
                 <wp:docPr id="6" name="Line 3"/>
@@ -695,7 +629,7 @@
                       <wps:spPr>
                         <a:xfrm>
                           <a:off x="0" y="0"/>
-                          <a:ext cx="2905200" cy="0"/>
+                          <a:ext cx="2905920" cy="0"/>
                         </a:xfrm>
                         <a:prstGeom prst="line">
                           <a:avLst/>
@@ -722,7 +656,7 @@
           </mc:Choice>
           <mc:Fallback>
             <w:pict>
-              <v:line id="shape_0" from="54.6pt,14.8pt" to="283.3pt,14.8pt" ID="Line 3" stroked="t" style="position:absolute;mso-position-horizontal-relative:page" wp14:anchorId="07B569CD">
+              <v:line id="shape_0" from="54.6pt,14.8pt" to="283.35pt,14.8pt" ID="Line 3" stroked="t" style="position:absolute;mso-position-horizontal-relative:page" wp14:anchorId="07B569CD">
                 <v:stroke color="#ffc906" weight="10080" joinstyle="round" endcap="flat"/>
                 <v:fill o:detectmouseclick="t" on="false"/>
               </v:line>
@@ -745,7 +679,7 @@
         <mc:AlternateContent>
           <mc:Choice Requires="wps">
             <w:drawing>
-              <wp:anchor behindDoc="0" distT="0" distB="0" distL="0" distR="0" simplePos="0" locked="0" layoutInCell="1" allowOverlap="1" relativeHeight="4" wp14:anchorId="3F8B4EEA">
+              <wp:anchor behindDoc="0" distT="0" distB="0" distL="0" distR="0" simplePos="0" locked="0" layoutInCell="1" allowOverlap="1" relativeHeight="3" wp14:anchorId="3F8B4EEA">
                 <wp:simplePos x="0" y="0"/>
                 <wp:positionH relativeFrom="page">
                   <wp:posOffset>685800</wp:posOffset>
@@ -753,7 +687,7 @@
                 <wp:positionV relativeFrom="paragraph">
                   <wp:posOffset>803275</wp:posOffset>
                 </wp:positionV>
-                <wp:extent cx="2905760" cy="1270"/>
+                <wp:extent cx="2906395" cy="1270"/>
                 <wp:effectExtent l="12700" t="15240" r="29210" b="22860"/>
                 <wp:wrapTopAndBottom/>
                 <wp:docPr id="7" name="Line 2"/>
@@ -764,7 +698,7 @@
                       <wps:spPr>
                         <a:xfrm>
                           <a:off x="0" y="0"/>
-                          <a:ext cx="2905200" cy="0"/>
+                          <a:ext cx="2905920" cy="0"/>
                         </a:xfrm>
                         <a:prstGeom prst="line">
                           <a:avLst/>
@@ -791,7 +725,7 @@
           </mc:Choice>
           <mc:Fallback>
             <w:pict>
-              <v:line id="shape_0" from="54pt,63.25pt" to="282.7pt,63.25pt" ID="Line 2" stroked="t" style="position:absolute;mso-position-horizontal-relative:page" wp14:anchorId="3F8B4EEA">
+              <v:line id="shape_0" from="54pt,63.25pt" to="282.75pt,63.25pt" ID="Line 2" stroked="t" style="position:absolute;mso-position-horizontal-relative:page" wp14:anchorId="3F8B4EEA">
                 <v:stroke color="#ffc906" weight="10080" joinstyle="round" endcap="flat"/>
                 <v:fill o:detectmouseclick="t" on="false"/>
               </v:line>
@@ -805,7 +739,39 @@
           <w:sz w:val="17"/>
           <w:szCs w:val="17"/>
         </w:rPr>
-        <w:t>Création d’une base de données documentaire et cartographique pour la gestion integrée des essais et du systeme d’un laboratoire géotechnique.</w:t>
+        <w:t xml:space="preserve">Création d’une base de données documentaire et cartographique pour la gestion </w:t>
+      </w:r>
+      <w:r>
+        <w:rPr>
+          <w:color w:val="231F20"/>
+          <w:sz w:val="17"/>
+          <w:szCs w:val="17"/>
+        </w:rPr>
+        <w:t>des résultats d’essais</w:t>
+      </w:r>
+      <w:r>
+        <w:rPr>
+          <w:color w:val="231F20"/>
+          <w:sz w:val="17"/>
+          <w:szCs w:val="17"/>
+        </w:rPr>
+        <w:t xml:space="preserve"> géotechnique</w:t>
+      </w:r>
+      <w:r>
+        <w:rPr>
+          <w:color w:val="231F20"/>
+          <w:sz w:val="17"/>
+          <w:szCs w:val="17"/>
+        </w:rPr>
+        <w:t>s</w:t>
+      </w:r>
+      <w:r>
+        <w:rPr>
+          <w:color w:val="231F20"/>
+          <w:sz w:val="17"/>
+          <w:szCs w:val="17"/>
+        </w:rPr>
+        <w:t>.</w:t>
       </w:r>
     </w:p>
     <w:p>
@@ -826,18 +792,7 @@
           <w:sz w:val="22"/>
           <w:szCs w:val="22"/>
         </w:rPr>
-        <w:t>DUBUCHE Kevin J. &amp; THÉODORE Barbara G.</w:t>
-      </w:r>
-      <w:r>
-        <w:rPr>
-          <w:rFonts w:ascii="Gotham-Medium" w:hAnsi="Gotham-Medium"/>
-          <w:b w:val="false"/>
-          <w:bCs w:val="false"/>
-          <w:color w:val="231F20"/>
-          <w:sz w:val="22"/>
-          <w:szCs w:val="22"/>
-        </w:rPr>
-        <w:t xml:space="preserve"> </w:t>
+        <w:t xml:space="preserve">DUBUCHE Kevin J. &amp; THÉODORE Barbara G. </w:t>
       </w:r>
       <w:r>
         <w:rPr>
@@ -864,23 +819,7 @@
           <w:color w:val="231F20"/>
           <w:sz w:val="12"/>
         </w:rPr>
-        <w:t xml:space="preserve">  •  </w:t>
-      </w:r>
-      <w:r>
-        <w:rPr>
-          <w:rFonts w:ascii="Gotham-Medium" w:hAnsi="Gotham-Medium"/>
-          <w:color w:val="231F20"/>
-          <w:sz w:val="12"/>
-        </w:rPr>
-        <w:t>Haïti</w:t>
-      </w:r>
-      <w:r>
-        <w:rPr>
-          <w:rFonts w:ascii="Gotham-Medium" w:hAnsi="Gotham-Medium"/>
-          <w:color w:val="231F20"/>
-          <w:sz w:val="12"/>
-        </w:rPr>
-        <w:t xml:space="preserve"> </w:t>
+        <w:t xml:space="preserve">  •  Haïti </w:t>
       </w:r>
     </w:p>
     <w:p>
@@ -985,52 +924,7 @@
       <w:r>
         <w:rPr/>
         <w:drawing>
-          <wp:anchor behindDoc="1" distT="0" distB="0" distL="0" distR="0" simplePos="0" locked="0" layoutInCell="1" allowOverlap="1" relativeHeight="2">
-            <wp:simplePos x="0" y="0"/>
-            <wp:positionH relativeFrom="column">
-              <wp:posOffset>54610</wp:posOffset>
-            </wp:positionH>
-            <wp:positionV relativeFrom="paragraph">
-              <wp:posOffset>128270</wp:posOffset>
-            </wp:positionV>
-            <wp:extent cx="6419215" cy="3507105"/>
-            <wp:effectExtent l="0" t="0" r="0" b="0"/>
-            <wp:wrapNone/>
-            <wp:docPr id="8" name="Picture 6" descr=""/>
-            <wp:cNvGraphicFramePr>
-              <a:graphicFrameLocks xmlns:a="http://schemas.openxmlformats.org/drawingml/2006/main" noChangeAspect="1"/>
-            </wp:cNvGraphicFramePr>
-            <a:graphic xmlns:a="http://schemas.openxmlformats.org/drawingml/2006/main">
-              <a:graphicData uri="http://schemas.openxmlformats.org/drawingml/2006/picture">
-                <pic:pic xmlns:pic="http://schemas.openxmlformats.org/drawingml/2006/picture">
-                  <pic:nvPicPr>
-                    <pic:cNvPr id="8" name="Picture 6" descr=""/>
-                    <pic:cNvPicPr>
-                      <a:picLocks noChangeAspect="1" noChangeArrowheads="1"/>
-                    </pic:cNvPicPr>
-                  </pic:nvPicPr>
-                  <pic:blipFill>
-                    <a:blip r:link="rId5"/>
-                    <a:stretch>
-                      <a:fillRect/>
-                    </a:stretch>
-                  </pic:blipFill>
-                  <pic:spPr bwMode="auto">
-                    <a:xfrm>
-                      <a:off x="0" y="0"/>
-                      <a:ext cx="6419215" cy="3507105"/>
-                    </a:xfrm>
-                    <a:prstGeom prst="rect">
-                      <a:avLst/>
-                    </a:prstGeom>
-                  </pic:spPr>
-                </pic:pic>
-              </a:graphicData>
-            </a:graphic>
-          </wp:anchor>
-        </w:drawing>
-        <w:drawing>
-          <wp:anchor behindDoc="0" distT="0" distB="0" distL="0" distR="0" simplePos="0" locked="0" layoutInCell="1" allowOverlap="1" relativeHeight="10">
+          <wp:anchor behindDoc="0" distT="0" distB="0" distL="0" distR="0" simplePos="0" locked="0" layoutInCell="1" allowOverlap="1" relativeHeight="8">
             <wp:simplePos x="0" y="0"/>
             <wp:positionH relativeFrom="column">
               <wp:posOffset>3810</wp:posOffset>
@@ -1041,7 +935,7 @@
             <wp:extent cx="1309370" cy="549910"/>
             <wp:effectExtent l="0" t="0" r="0" b="0"/>
             <wp:wrapSquare wrapText="largest"/>
-            <wp:docPr id="9" name="Image2" descr=""/>
+            <wp:docPr id="8" name="Image2" descr=""/>
             <wp:cNvGraphicFramePr>
               <a:graphicFrameLocks xmlns:a="http://schemas.openxmlformats.org/drawingml/2006/main" noChangeAspect="1"/>
             </wp:cNvGraphicFramePr>
@@ -1049,13 +943,13 @@
               <a:graphicData uri="http://schemas.openxmlformats.org/drawingml/2006/picture">
                 <pic:pic xmlns:pic="http://schemas.openxmlformats.org/drawingml/2006/picture">
                   <pic:nvPicPr>
-                    <pic:cNvPr id="9" name="Image2" descr=""/>
+                    <pic:cNvPr id="8" name="Image2" descr=""/>
                     <pic:cNvPicPr>
                       <a:picLocks noChangeAspect="1" noChangeArrowheads="1"/>
                     </pic:cNvPicPr>
                   </pic:nvPicPr>
                   <pic:blipFill>
-                    <a:blip r:embed="rId6"/>
+                    <a:blip r:embed="rId5"/>
                     <a:stretch>
                       <a:fillRect/>
                     </a:stretch>
@@ -1075,7 +969,7 @@
           </wp:anchor>
         </w:drawing>
         <w:drawing>
-          <wp:anchor behindDoc="1" distT="0" distB="0" distL="0" distR="0" simplePos="0" locked="0" layoutInCell="1" allowOverlap="1" relativeHeight="11">
+          <wp:anchor behindDoc="1" distT="0" distB="0" distL="0" distR="0" simplePos="0" locked="0" layoutInCell="1" allowOverlap="1" relativeHeight="9">
             <wp:simplePos x="0" y="0"/>
             <wp:positionH relativeFrom="column">
               <wp:posOffset>1768475</wp:posOffset>
@@ -1086,7 +980,7 @@
             <wp:extent cx="1284605" cy="685800"/>
             <wp:effectExtent l="0" t="0" r="0" b="0"/>
             <wp:wrapNone/>
-            <wp:docPr id="10" name="Image3" descr=""/>
+            <wp:docPr id="9" name="Image3" descr=""/>
             <wp:cNvGraphicFramePr>
               <a:graphicFrameLocks xmlns:a="http://schemas.openxmlformats.org/drawingml/2006/main" noChangeAspect="1"/>
             </wp:cNvGraphicFramePr>
@@ -1094,14 +988,14 @@
               <a:graphicData uri="http://schemas.openxmlformats.org/drawingml/2006/picture">
                 <pic:pic xmlns:pic="http://schemas.openxmlformats.org/drawingml/2006/picture">
                   <pic:nvPicPr>
-                    <pic:cNvPr id="10" name="Image3" descr=""/>
+                    <pic:cNvPr id="9" name="Image3" descr=""/>
                     <pic:cNvPicPr>
                       <a:picLocks noChangeAspect="1" noChangeArrowheads="1"/>
                     </pic:cNvPicPr>
                   </pic:nvPicPr>
                   <pic:blipFill>
-                    <a:blip r:embed="rId7"/>
-                    <a:srcRect l="0" t="21000" r="0" b="39166"/>
+                    <a:blip r:embed="rId6"/>
+                    <a:srcRect l="0" t="21012" r="0" b="39166"/>
                     <a:stretch>
                       <a:fillRect/>
                     </a:stretch>
@@ -1121,7 +1015,7 @@
           </wp:anchor>
         </w:drawing>
         <w:drawing>
-          <wp:anchor behindDoc="0" distT="0" distB="0" distL="0" distR="0" simplePos="0" locked="0" layoutInCell="1" allowOverlap="1" relativeHeight="12">
+          <wp:anchor behindDoc="0" distT="0" distB="0" distL="0" distR="0" simplePos="0" locked="0" layoutInCell="1" allowOverlap="1" relativeHeight="10">
             <wp:simplePos x="0" y="0"/>
             <wp:positionH relativeFrom="column">
               <wp:posOffset>5173980</wp:posOffset>
@@ -1132,7 +1026,7 @@
             <wp:extent cx="1251585" cy="487680"/>
             <wp:effectExtent l="0" t="0" r="0" b="0"/>
             <wp:wrapSquare wrapText="largest"/>
-            <wp:docPr id="11" name="Image4" descr=""/>
+            <wp:docPr id="10" name="Image4" descr=""/>
             <wp:cNvGraphicFramePr>
               <a:graphicFrameLocks xmlns:a="http://schemas.openxmlformats.org/drawingml/2006/main" noChangeAspect="1"/>
             </wp:cNvGraphicFramePr>
@@ -1140,13 +1034,13 @@
               <a:graphicData uri="http://schemas.openxmlformats.org/drawingml/2006/picture">
                 <pic:pic xmlns:pic="http://schemas.openxmlformats.org/drawingml/2006/picture">
                   <pic:nvPicPr>
-                    <pic:cNvPr id="11" name="Image4" descr=""/>
+                    <pic:cNvPr id="10" name="Image4" descr=""/>
                     <pic:cNvPicPr>
                       <a:picLocks noChangeAspect="1" noChangeArrowheads="1"/>
                     </pic:cNvPicPr>
                   </pic:nvPicPr>
                   <pic:blipFill>
-                    <a:blip r:embed="rId8"/>
+                    <a:blip r:embed="rId7"/>
                     <a:stretch>
                       <a:fillRect/>
                     </a:stretch>
@@ -1166,7 +1060,7 @@
           </wp:anchor>
         </w:drawing>
         <w:drawing>
-          <wp:anchor behindDoc="0" distT="0" distB="0" distL="0" distR="0" simplePos="0" locked="0" layoutInCell="1" allowOverlap="1" relativeHeight="13">
+          <wp:anchor behindDoc="0" distT="0" distB="0" distL="0" distR="0" simplePos="0" locked="0" layoutInCell="1" allowOverlap="1" relativeHeight="11">
             <wp:simplePos x="0" y="0"/>
             <wp:positionH relativeFrom="column">
               <wp:posOffset>3609975</wp:posOffset>
@@ -1177,7 +1071,7 @@
             <wp:extent cx="890905" cy="542290"/>
             <wp:effectExtent l="0" t="0" r="0" b="0"/>
             <wp:wrapSquare wrapText="largest"/>
-            <wp:docPr id="12" name="Image5" descr=""/>
+            <wp:docPr id="11" name="Image5" descr=""/>
             <wp:cNvGraphicFramePr>
               <a:graphicFrameLocks xmlns:a="http://schemas.openxmlformats.org/drawingml/2006/main" noChangeAspect="1"/>
             </wp:cNvGraphicFramePr>
@@ -1185,13 +1079,13 @@
               <a:graphicData uri="http://schemas.openxmlformats.org/drawingml/2006/picture">
                 <pic:pic xmlns:pic="http://schemas.openxmlformats.org/drawingml/2006/picture">
                   <pic:nvPicPr>
-                    <pic:cNvPr id="12" name="Image5" descr=""/>
+                    <pic:cNvPr id="11" name="Image5" descr=""/>
                     <pic:cNvPicPr>
                       <a:picLocks noChangeAspect="1" noChangeArrowheads="1"/>
                     </pic:cNvPicPr>
                   </pic:nvPicPr>
                   <pic:blipFill>
-                    <a:blip r:embed="rId9"/>
+                    <a:blip r:embed="rId8"/>
                     <a:srcRect l="0" t="18070" r="0" b="21023"/>
                     <a:stretch>
                       <a:fillRect/>
@@ -1201,6 +1095,51 @@
                     <a:xfrm>
                       <a:off x="0" y="0"/>
                       <a:ext cx="890905" cy="542290"/>
+                    </a:xfrm>
+                    <a:prstGeom prst="rect">
+                      <a:avLst/>
+                    </a:prstGeom>
+                  </pic:spPr>
+                </pic:pic>
+              </a:graphicData>
+            </a:graphic>
+          </wp:anchor>
+        </w:drawing>
+        <w:drawing>
+          <wp:anchor behindDoc="0" distT="0" distB="0" distL="0" distR="0" simplePos="0" locked="0" layoutInCell="1" allowOverlap="1" relativeHeight="13">
+            <wp:simplePos x="0" y="0"/>
+            <wp:positionH relativeFrom="column">
+              <wp:posOffset>-81280</wp:posOffset>
+            </wp:positionH>
+            <wp:positionV relativeFrom="paragraph">
+              <wp:posOffset>10160</wp:posOffset>
+            </wp:positionV>
+            <wp:extent cx="6704330" cy="3364865"/>
+            <wp:effectExtent l="0" t="0" r="0" b="0"/>
+            <wp:wrapSquare wrapText="largest"/>
+            <wp:docPr id="12" name="Image6" descr=""/>
+            <wp:cNvGraphicFramePr>
+              <a:graphicFrameLocks xmlns:a="http://schemas.openxmlformats.org/drawingml/2006/main" noChangeAspect="1"/>
+            </wp:cNvGraphicFramePr>
+            <a:graphic xmlns:a="http://schemas.openxmlformats.org/drawingml/2006/main">
+              <a:graphicData uri="http://schemas.openxmlformats.org/drawingml/2006/picture">
+                <pic:pic xmlns:pic="http://schemas.openxmlformats.org/drawingml/2006/picture">
+                  <pic:nvPicPr>
+                    <pic:cNvPr id="12" name="Image6" descr=""/>
+                    <pic:cNvPicPr>
+                      <a:picLocks noChangeAspect="1" noChangeArrowheads="1"/>
+                    </pic:cNvPicPr>
+                  </pic:nvPicPr>
+                  <pic:blipFill>
+                    <a:blip r:embed="rId9"/>
+                    <a:stretch>
+                      <a:fillRect/>
+                    </a:stretch>
+                  </pic:blipFill>
+                  <pic:spPr bwMode="auto">
+                    <a:xfrm>
+                      <a:off x="0" y="0"/>
+                      <a:ext cx="6704330" cy="3364865"/>
                     </a:xfrm>
                     <a:prstGeom prst="rect">
                       <a:avLst/>

</xml_diff>

<commit_message>
prise en compte des commentaires de KG- page de couverture
</commit_message>
<xml_diff>
--- a/LaTech/cover_page.docx
+++ b/LaTech/cover_page.docx
@@ -84,7 +84,7 @@
                 <wp:positionV relativeFrom="paragraph">
                   <wp:posOffset>48260</wp:posOffset>
                 </wp:positionV>
-                <wp:extent cx="5079365" cy="170180"/>
+                <wp:extent cx="5080000" cy="170180"/>
                 <wp:effectExtent l="0" t="0" r="0" b="0"/>
                 <wp:wrapNone/>
                 <wp:docPr id="1" name="Shape1"/>
@@ -95,7 +95,7 @@
                       <wps:spPr>
                         <a:xfrm>
                           <a:off x="0" y="0"/>
-                          <a:ext cx="5078880" cy="169560"/>
+                          <a:ext cx="5079240" cy="169560"/>
                         </a:xfrm>
                         <a:prstGeom prst="rect">
                           <a:avLst/>
@@ -116,7 +116,7 @@
                           <w:p>
                             <w:pPr>
                               <w:pStyle w:val="FrameContents"/>
-                              <w:overflowPunct w:val="false"/>
+                              <w:overflowPunct w:val="true"/>
                               <w:rPr>
                                 <w:color w:val="000000"/>
                               </w:rPr>
@@ -142,7 +142,7 @@
           </mc:Choice>
           <mc:Fallback>
             <w:pict>
-              <v:rect id="shape_0" ID="Shape1" stroked="f" style="position:absolute;margin-left:71.3pt;margin-top:3.8pt;width:399.85pt;height:13.3pt">
+              <v:rect id="shape_0" ID="Shape1" stroked="f" style="position:absolute;margin-left:71.3pt;margin-top:3.8pt;width:399.9pt;height:13.3pt">
                 <w10:wrap type="square"/>
                 <v:fill o:detectmouseclick="t" on="false"/>
                 <v:stroke color="#3465a4" joinstyle="round" endcap="flat"/>
@@ -151,7 +151,7 @@
                     <w:p>
                       <w:pPr>
                         <w:pStyle w:val="FrameContents"/>
-                        <w:overflowPunct w:val="false"/>
+                        <w:overflowPunct w:val="true"/>
                         <w:rPr>
                           <w:color w:val="000000"/>
                         </w:rPr>
@@ -276,16 +276,7 @@
           <w:color w:val="231F20"/>
           <w:sz w:val="78"/>
         </w:rPr>
-        <w:t>GeoTech</w:t>
-      </w:r>
-      <w:r>
-        <w:rPr>
-          <w:rFonts w:ascii="Gotham" w:hAnsi="Gotham"/>
-          <w:b/>
-          <w:color w:val="231F20"/>
-          <w:sz w:val="78"/>
-        </w:rPr>
-        <w:t>Map</w:t>
+        <w:t>GeoTechMap</w:t>
       </w:r>
     </w:p>
     <w:p>
@@ -343,7 +334,25 @@
           <w:sz w:val="21"/>
           <w:szCs w:val="21"/>
         </w:rPr>
-        <w:t>du diplome d’ingénieur électronique</w:t>
+        <w:t>du dipl</w:t>
+      </w:r>
+      <w:r>
+        <w:rPr>
+          <w:i/>
+          <w:color w:val="231F20"/>
+          <w:sz w:val="21"/>
+          <w:szCs w:val="21"/>
+        </w:rPr>
+        <w:t>ô</w:t>
+      </w:r>
+      <w:r>
+        <w:rPr>
+          <w:i/>
+          <w:color w:val="231F20"/>
+          <w:sz w:val="21"/>
+          <w:szCs w:val="21"/>
+        </w:rPr>
+        <w:t>me d’ingénieur électronique</w:t>
       </w:r>
     </w:p>
     <w:p>
@@ -381,7 +390,7 @@
                 <wp:positionV relativeFrom="paragraph">
                   <wp:posOffset>187960</wp:posOffset>
                 </wp:positionV>
-                <wp:extent cx="2907665" cy="1270"/>
+                <wp:extent cx="2908300" cy="1270"/>
                 <wp:effectExtent l="7620" t="17145" r="21590" b="20955"/>
                 <wp:wrapTopAndBottom/>
                 <wp:docPr id="4" name="Line 3"/>
@@ -392,7 +401,7 @@
                       <wps:spPr>
                         <a:xfrm>
                           <a:off x="0" y="0"/>
-                          <a:ext cx="2907000" cy="0"/>
+                          <a:ext cx="2907720" cy="0"/>
                         </a:xfrm>
                         <a:prstGeom prst="line">
                           <a:avLst/>
@@ -419,7 +428,7 @@
           </mc:Choice>
           <mc:Fallback>
             <w:pict>
-              <v:line id="shape_0" from="54.6pt,14.8pt" to="283.45pt,14.8pt" ID="Line 3" stroked="t" style="position:absolute;mso-position-horizontal-relative:page" wp14:anchorId="07B569CD">
+              <v:line id="shape_0" from="54.6pt,14.8pt" to="283.5pt,14.8pt" ID="Line 3" stroked="t" style="position:absolute;mso-position-horizontal-relative:page" wp14:anchorId="07B569CD">
                 <v:stroke color="#ffc906" weight="10080" joinstyle="round" endcap="flat"/>
                 <v:fill o:detectmouseclick="t" on="false"/>
               </v:line>
@@ -450,7 +459,7 @@
                 <wp:positionV relativeFrom="paragraph">
                   <wp:posOffset>803275</wp:posOffset>
                 </wp:positionV>
-                <wp:extent cx="2907665" cy="1270"/>
+                <wp:extent cx="2908300" cy="1270"/>
                 <wp:effectExtent l="12700" t="15240" r="29210" b="22860"/>
                 <wp:wrapTopAndBottom/>
                 <wp:docPr id="5" name="Line 2"/>
@@ -461,7 +470,7 @@
                       <wps:spPr>
                         <a:xfrm>
                           <a:off x="0" y="0"/>
-                          <a:ext cx="2907000" cy="0"/>
+                          <a:ext cx="2907720" cy="0"/>
                         </a:xfrm>
                         <a:prstGeom prst="line">
                           <a:avLst/>
@@ -488,7 +497,7 @@
           </mc:Choice>
           <mc:Fallback>
             <w:pict>
-              <v:line id="shape_0" from="54pt,63.25pt" to="282.85pt,63.25pt" ID="Line 2" stroked="t" style="position:absolute;mso-position-horizontal-relative:page" wp14:anchorId="3F8B4EEA">
+              <v:line id="shape_0" from="54pt,63.25pt" to="282.9pt,63.25pt" ID="Line 2" stroked="t" style="position:absolute;mso-position-horizontal-relative:page" wp14:anchorId="3F8B4EEA">
                 <v:stroke color="#ffc906" weight="10080" joinstyle="round" endcap="flat"/>
                 <v:fill o:detectmouseclick="t" on="false"/>
               </v:line>

</xml_diff>